<commit_message>
new todos from second presentation
</commit_message>
<xml_diff>
--- a/CHILDREN/Pareto3 todo.docx
+++ b/CHILDREN/Pareto3 todo.docx
@@ -917,6 +917,25 @@
         </w:numPr>
       </w:pPr>
       <w:r>
+        <w:t xml:space="preserve">Regression </w:t>
+      </w:r>
+      <w:proofErr w:type="spellStart"/>
+      <w:r>
+        <w:t>mit</w:t>
+      </w:r>
+      <w:proofErr w:type="spellEnd"/>
+      <w:r>
+        <w:t xml:space="preserve"> </w:t>
+      </w:r>
+      <w:proofErr w:type="spellStart"/>
+      <w:r>
+        <w:t>Kontrollvariablen</w:t>
+      </w:r>
+      <w:proofErr w:type="spellEnd"/>
+      <w:r>
+        <w:t xml:space="preserve"> </w:t>
+      </w:r>
+      <w:r>
         <w:t>Migrant Background Share, Unemployment Share</w:t>
       </w:r>
       <w:r>
@@ -933,14 +952,132 @@
         <w:t>erstellen</w:t>
       </w:r>
       <w:proofErr w:type="spellEnd"/>
-    </w:p>
-    <w:p>
+      <w:r>
+        <w:t xml:space="preserve"> -&gt; </w:t>
+      </w:r>
+    </w:p>
+    <w:p/>
+    <w:p>
+      <w:r>
+        <w:t>T</w:t>
+      </w:r>
+      <w:r>
+        <w:t>est</w:t>
+      </w:r>
+    </w:p>
+    <w:p/>
+    <w:p>
+      <w:pPr>
+        <w:rPr>
+          <w:lang w:val="de-DE"/>
+        </w:rPr>
+      </w:pPr>
+      <w:proofErr w:type="spellStart"/>
+      <w:r>
+        <w:lastRenderedPageBreak/>
+        <w:t>Gesis</w:t>
+      </w:r>
+      <w:proofErr w:type="spellEnd"/>
+      <w:r>
+        <w:t xml:space="preserve"> </w:t>
+      </w:r>
+      <w:proofErr w:type="spellStart"/>
+      <w:r>
+        <w:t>Frageb</w:t>
+      </w:r>
+      <w:r>
+        <w:rPr>
+          <w:lang w:val="de-DE"/>
+        </w:rPr>
+        <w:t>ögen</w:t>
+      </w:r>
+      <w:proofErr w:type="spellEnd"/>
+      <w:r>
+        <w:rPr>
+          <w:lang w:val="de-DE"/>
+        </w:rPr>
+        <w:t xml:space="preserve"> Items</w:t>
+      </w:r>
+    </w:p>
+    <w:p>
+      <w:pPr>
+        <w:rPr>
+          <w:lang w:val="de-DE"/>
+        </w:rPr>
+      </w:pPr>
+      <w:r>
+        <w:rPr>
+          <w:lang w:val="de-DE"/>
+        </w:rPr>
+        <w:t xml:space="preserve">Faktoranalyse: Trennscharfe Variablen, als </w:t>
+      </w:r>
+      <w:proofErr w:type="spellStart"/>
+      <w:r>
+        <w:rPr>
+          <w:lang w:val="de-DE"/>
+        </w:rPr>
+        <w:t>Machine</w:t>
+      </w:r>
+      <w:proofErr w:type="spellEnd"/>
+      <w:r>
+        <w:rPr>
+          <w:lang w:val="de-DE"/>
+        </w:rPr>
+        <w:t xml:space="preserve">-Learning verkaufen </w:t>
+      </w:r>
+    </w:p>
+    <w:p>
+      <w:pPr>
+        <w:rPr>
+          <w:lang w:val="de-DE"/>
+        </w:rPr>
+      </w:pPr>
+      <w:r>
+        <w:rPr>
+          <w:lang w:val="de-DE"/>
+        </w:rPr>
+        <w:t>Latente Variablen: Dynamik-Grafiken, Regression</w:t>
+      </w:r>
+    </w:p>
+    <w:p>
+      <w:pPr>
+        <w:rPr>
+          <w:lang w:val="de-DE"/>
+        </w:rPr>
+      </w:pPr>
+      <w:r>
+        <w:rPr>
+          <w:lang w:val="de-DE"/>
+        </w:rPr>
+        <w:t>OLS-Regression mit standardisierten, als numerisch angenommenen Outcomes</w:t>
+      </w:r>
+    </w:p>
+    <w:p>
+      <w:pPr>
+        <w:rPr>
+          <w:lang w:val="de-DE"/>
+        </w:rPr>
+      </w:pPr>
+      <w:r>
+        <w:rPr>
+          <w:lang w:val="de-DE"/>
+        </w:rPr>
+        <w:t>DGE-Index standardisieren</w:t>
+      </w:r>
       <w:bookmarkStart w:id="0" w:name="_GoBack"/>
       <w:bookmarkEnd w:id="0"/>
     </w:p>
     <w:p>
-      <w:r>
-        <w:t>test</w:t>
+      <w:pPr>
+        <w:rPr>
+          <w:lang w:val="de-DE"/>
+        </w:rPr>
+      </w:pPr>
+      <w:r>
+        <w:rPr>
+          <w:lang w:val="de-DE"/>
+        </w:rPr>
+        <w:t>Reale Variablen in Regressionen</w:t>
       </w:r>
     </w:p>
     <w:sectPr>

</xml_diff>

<commit_message>
Regressions with imputed data
</commit_message>
<xml_diff>
--- a/CHILDREN/Pareto3 todo.docx
+++ b/CHILDREN/Pareto3 todo.docx
@@ -12,16 +12,8 @@
         <w:rPr>
           <w:lang w:val="de-DE"/>
         </w:rPr>
-        <w:t xml:space="preserve">Pareto3 </w:t>
-      </w:r>
-      <w:proofErr w:type="spellStart"/>
-      <w:r>
-        <w:rPr>
-          <w:lang w:val="de-DE"/>
-        </w:rPr>
-        <w:t>todo</w:t>
-      </w:r>
-      <w:proofErr w:type="spellEnd"/>
+        <w:t>Pareto3 todo</w:t>
+      </w:r>
     </w:p>
     <w:p>
       <w:pPr>
@@ -34,19 +26,11 @@
           <w:lang w:val="de-DE"/>
         </w:rPr>
       </w:pPr>
-      <w:proofErr w:type="spellStart"/>
-      <w:r>
-        <w:rPr>
-          <w:lang w:val="de-DE"/>
-        </w:rPr>
-        <w:t>Korellationsmatrizen</w:t>
-      </w:r>
-      <w:proofErr w:type="spellEnd"/>
-      <w:r>
-        <w:rPr>
-          <w:lang w:val="de-DE"/>
-        </w:rPr>
-        <w:t xml:space="preserve"> vervollständigen, auf mehrere anwenden (kategoriale Daten!?)</w:t>
+      <w:r>
+        <w:rPr>
+          <w:lang w:val="de-DE"/>
+        </w:rPr>
+        <w:t>Korellationsmatrizen vervollständigen, auf mehrere anwenden (kategoriale Daten!?)</w:t>
       </w:r>
     </w:p>
     <w:p>
@@ -68,45 +52,22 @@
       <w:r>
         <w:t xml:space="preserve">Factor analysis for dependent variables: </w:t>
       </w:r>
-      <w:proofErr w:type="spellStart"/>
       <w:r>
         <w:t>M</w:t>
       </w:r>
       <w:r>
-        <w:t>ethode</w:t>
-      </w:r>
-      <w:proofErr w:type="spellEnd"/>
-      <w:r>
-        <w:t xml:space="preserve">?? </w:t>
+        <w:t xml:space="preserve">ethode?? </w:t>
       </w:r>
       <w:r>
         <w:t xml:space="preserve">– </w:t>
       </w:r>
-      <w:proofErr w:type="spellStart"/>
       <w:r>
         <w:rPr>
           <w:b/>
           <w:bCs/>
         </w:rPr>
-        <w:t>Besprechung</w:t>
-      </w:r>
-      <w:proofErr w:type="spellEnd"/>
-      <w:r>
-        <w:rPr>
-          <w:b/>
-          <w:bCs/>
-        </w:rPr>
-        <w:t xml:space="preserve"> </w:t>
-      </w:r>
-      <w:proofErr w:type="spellStart"/>
-      <w:r>
-        <w:rPr>
-          <w:b/>
-          <w:bCs/>
-        </w:rPr>
-        <w:t>Donnerstag</w:t>
-      </w:r>
-      <w:proofErr w:type="spellEnd"/>
+        <w:t>Besprechung Donnerstag</w:t>
+      </w:r>
     </w:p>
     <w:p>
       <w:pPr>
@@ -128,48 +89,20 @@
         <w:rPr>
           <w:lang w:val="de-DE"/>
         </w:rPr>
-        <w:t xml:space="preserve">DGE Kriterium (x) </w:t>
-      </w:r>
-      <w:proofErr w:type="spellStart"/>
-      <w:r>
-        <w:rPr>
-          <w:lang w:val="de-DE"/>
-        </w:rPr>
-        <w:t>health</w:t>
-      </w:r>
-      <w:proofErr w:type="spellEnd"/>
+        <w:t>DGE Kriterium (x) health influence (y</w:t>
+      </w:r>
+      <w:r>
+        <w:rPr>
+          <w:lang w:val="de-DE"/>
+        </w:rPr>
+        <w:t>)</w:t>
+      </w:r>
       <w:r>
         <w:rPr>
           <w:lang w:val="de-DE"/>
         </w:rPr>
         <w:t xml:space="preserve"> </w:t>
       </w:r>
-      <w:proofErr w:type="spellStart"/>
-      <w:r>
-        <w:rPr>
-          <w:lang w:val="de-DE"/>
-        </w:rPr>
-        <w:t>influence</w:t>
-      </w:r>
-      <w:proofErr w:type="spellEnd"/>
-      <w:r>
-        <w:rPr>
-          <w:lang w:val="de-DE"/>
-        </w:rPr>
-        <w:t xml:space="preserve"> (y</w:t>
-      </w:r>
-      <w:r>
-        <w:rPr>
-          <w:lang w:val="de-DE"/>
-        </w:rPr>
-        <w:t>)</w:t>
-      </w:r>
-      <w:r>
-        <w:rPr>
-          <w:lang w:val="de-DE"/>
-        </w:rPr>
-        <w:t xml:space="preserve"> </w:t>
-      </w:r>
       <w:r>
         <w:rPr>
           <w:color w:val="FF0000"/>
@@ -182,23 +115,7 @@
           <w:color w:val="FF0000"/>
           <w:lang w:val="de-DE"/>
         </w:rPr>
-        <w:t xml:space="preserve"> wohl beim </w:t>
-      </w:r>
-      <w:proofErr w:type="spellStart"/>
-      <w:r>
-        <w:rPr>
-          <w:color w:val="FF0000"/>
-          <w:lang w:val="de-DE"/>
-        </w:rPr>
-        <w:t>vglm</w:t>
-      </w:r>
-      <w:proofErr w:type="spellEnd"/>
-      <w:r>
-        <w:rPr>
-          <w:color w:val="FF0000"/>
-          <w:lang w:val="de-DE"/>
-        </w:rPr>
-        <w:t xml:space="preserve"> Modell bleiben!</w:t>
+        <w:t xml:space="preserve"> wohl beim vglm Modell bleiben!</w:t>
       </w:r>
     </w:p>
     <w:p>
@@ -280,36 +197,11 @@
         </w:numPr>
       </w:pPr>
       <w:r>
-        <w:t xml:space="preserve">Fixed effects </w:t>
-      </w:r>
-      <w:proofErr w:type="spellStart"/>
-      <w:r>
-        <w:t>bei</w:t>
-      </w:r>
-      <w:proofErr w:type="spellEnd"/>
-      <w:r>
-        <w:t xml:space="preserve"> </w:t>
-      </w:r>
-      <w:proofErr w:type="spellStart"/>
-      <w:r>
-        <w:t>relevanten</w:t>
-      </w:r>
-      <w:proofErr w:type="spellEnd"/>
-      <w:r>
-        <w:t xml:space="preserve"> Outcome </w:t>
-      </w:r>
-      <w:proofErr w:type="spellStart"/>
-      <w:r>
-        <w:t>Variablen</w:t>
-      </w:r>
-      <w:proofErr w:type="spellEnd"/>
-      <w:r>
-        <w:t xml:space="preserve"> (FE</w:t>
+        <w:t>Fixed effects bei relevanten Outcome Variablen (FE</w:t>
       </w:r>
       <w:r>
         <w:t xml:space="preserve">: </w:t>
       </w:r>
-      <w:proofErr w:type="spellStart"/>
       <w:r>
         <w:t>Bunde</w:t>
       </w:r>
@@ -317,17 +209,8 @@
         <w:t>s</w:t>
       </w:r>
       <w:r>
-        <w:t>land</w:t>
-      </w:r>
-      <w:proofErr w:type="spellEnd"/>
-      <w:r>
-        <w:t xml:space="preserve">, </w:t>
-      </w:r>
-      <w:proofErr w:type="spellStart"/>
-      <w:r>
-        <w:t>Jahr</w:t>
-      </w:r>
-      <w:proofErr w:type="spellEnd"/>
+        <w:t>land, Jahr</w:t>
+      </w:r>
       <w:r>
         <w:t>)</w:t>
       </w:r>
@@ -375,86 +258,23 @@
           <w:numId w:val="1"/>
         </w:numPr>
       </w:pPr>
-      <w:proofErr w:type="spellStart"/>
-      <w:r>
-        <w:t>Reale</w:t>
-      </w:r>
-      <w:proofErr w:type="spellEnd"/>
-      <w:r>
-        <w:t xml:space="preserve"> </w:t>
-      </w:r>
-      <w:proofErr w:type="spellStart"/>
-      <w:r>
-        <w:t>Währungseinheiten</w:t>
-      </w:r>
-      <w:proofErr w:type="spellEnd"/>
-      <w:r>
-        <w:t xml:space="preserve"> in Merged Data, </w:t>
-      </w:r>
-      <w:proofErr w:type="spellStart"/>
-      <w:r>
-        <w:t>neue</w:t>
-      </w:r>
-      <w:proofErr w:type="spellEnd"/>
-      <w:r>
-        <w:t xml:space="preserve"> </w:t>
-      </w:r>
-      <w:proofErr w:type="spellStart"/>
-      <w:r>
-        <w:t>Spalte</w:t>
+      <w:r>
+        <w:t>Reale Währungseinheiten in Merged Data, neue Spalte</w:t>
       </w:r>
       <w:r>
         <w:t>n</w:t>
       </w:r>
-      <w:proofErr w:type="spellEnd"/>
-      <w:r>
-        <w:t xml:space="preserve">: </w:t>
-      </w:r>
-      <w:proofErr w:type="spellStart"/>
-      <w:r>
-        <w:t>realSubsidy</w:t>
-      </w:r>
-      <w:proofErr w:type="spellEnd"/>
-      <w:r>
-        <w:t xml:space="preserve">, </w:t>
-      </w:r>
-      <w:proofErr w:type="spellStart"/>
-      <w:r>
-        <w:t>realSubsidyrequest</w:t>
-      </w:r>
-      <w:proofErr w:type="spellEnd"/>
-      <w:r>
-        <w:t xml:space="preserve">, </w:t>
-      </w:r>
-      <w:proofErr w:type="spellStart"/>
-      <w:r>
-        <w:t>realTripsSubsidy</w:t>
-      </w:r>
-      <w:r>
-        <w:t>request</w:t>
-      </w:r>
-      <w:proofErr w:type="spellEnd"/>
-      <w:r>
-        <w:t xml:space="preserve">, </w:t>
-      </w:r>
-      <w:proofErr w:type="spellStart"/>
-      <w:r>
-        <w:t>realTripsSubsidy</w:t>
-      </w:r>
-      <w:proofErr w:type="spellEnd"/>
-      <w:r>
-        <w:t>,</w:t>
-      </w:r>
-      <w:r>
-        <w:t xml:space="preserve"> </w:t>
-      </w:r>
-      <w:proofErr w:type="spellStart"/>
-      <w:r>
-        <w:t>priceIndex</w:t>
-      </w:r>
-      <w:proofErr w:type="spellEnd"/>
-      <w:r>
-        <w:t xml:space="preserve"> </w:t>
+      <w:r>
+        <w:t>: realSubsidy, realSubsidyrequest</w:t>
+      </w:r>
+      <w:r>
+        <w:t>, realTripsSubsidy</w:t>
+      </w:r>
+      <w:r>
+        <w:t>request, realTripsSubsidy,</w:t>
+      </w:r>
+      <w:r>
+        <w:t xml:space="preserve"> priceIndex </w:t>
       </w:r>
       <w:r>
         <w:t xml:space="preserve"> </w:t>
@@ -487,44 +307,14 @@
         <w:rPr>
           <w:lang w:val="de-DE"/>
         </w:rPr>
-        <w:t xml:space="preserve">/ übernehmen mit </w:t>
-      </w:r>
-      <w:proofErr w:type="spellStart"/>
-      <w:r>
-        <w:rPr>
-          <w:lang w:val="de-DE"/>
-        </w:rPr>
-        <w:t>priceindex</w:t>
-      </w:r>
-      <w:proofErr w:type="spellEnd"/>
-      <w:r>
-        <w:rPr>
-          <w:lang w:val="de-DE"/>
-        </w:rPr>
-        <w:t xml:space="preserve"> und </w:t>
-      </w:r>
-      <w:proofErr w:type="spellStart"/>
-      <w:r>
-        <w:rPr>
-          <w:lang w:val="de-DE"/>
-        </w:rPr>
-        <w:t>year</w:t>
-      </w:r>
-      <w:proofErr w:type="spellEnd"/>
-      <w:r>
-        <w:rPr>
-          <w:lang w:val="de-DE"/>
-        </w:rPr>
-        <w:t xml:space="preserve"> zur Umrechnung und dann </w:t>
-      </w:r>
-      <w:proofErr w:type="spellStart"/>
-      <w:r>
-        <w:rPr>
-          <w:lang w:val="de-DE"/>
-        </w:rPr>
-        <w:t>joinen</w:t>
-      </w:r>
-      <w:proofErr w:type="spellEnd"/>
+        <w:t>/ übernehmen mit priceindex und year</w:t>
+      </w:r>
+      <w:r>
+        <w:rPr>
+          <w:lang w:val="de-DE"/>
+        </w:rPr>
+        <w:t xml:space="preserve"> zur Umrechnung und dann joinen</w:t>
+      </w:r>
       <w:r>
         <w:rPr>
           <w:lang w:val="de-DE"/>
@@ -601,9 +391,8 @@
           <w:u w:val="none"/>
           <w:lang w:val="de-DE"/>
         </w:rPr>
-        <w:t xml:space="preserve">Allgemeinen Preisindex auch noch hinzufügen, für die Variable </w:t>
-      </w:r>
-      <w:proofErr w:type="spellStart"/>
+        <w:t xml:space="preserve">Allgemeinen Preisindex auch noch hinzufügen, für die Variable totalBudget &amp; zur allgemeinen Umrechnung </w:t>
+      </w:r>
       <w:r>
         <w:rPr>
           <w:rStyle w:val="Hyperlink"/>
@@ -611,9 +400,8 @@
           <w:u w:val="none"/>
           <w:lang w:val="de-DE"/>
         </w:rPr>
-        <w:t>totalBudget</w:t>
-      </w:r>
-      <w:proofErr w:type="spellEnd"/>
+        <w:t>:</w:t>
+      </w:r>
       <w:r>
         <w:rPr>
           <w:rStyle w:val="Hyperlink"/>
@@ -621,24 +409,6 @@
           <w:u w:val="none"/>
           <w:lang w:val="de-DE"/>
         </w:rPr>
-        <w:t xml:space="preserve"> &amp; zur allgemeinen Umrechnung </w:t>
-      </w:r>
-      <w:r>
-        <w:rPr>
-          <w:rStyle w:val="Hyperlink"/>
-          <w:color w:val="auto"/>
-          <w:u w:val="none"/>
-          <w:lang w:val="de-DE"/>
-        </w:rPr>
-        <w:t>:</w:t>
-      </w:r>
-      <w:r>
-        <w:rPr>
-          <w:rStyle w:val="Hyperlink"/>
-          <w:color w:val="auto"/>
-          <w:u w:val="none"/>
-          <w:lang w:val="de-DE"/>
-        </w:rPr>
         <w:t xml:space="preserve"> </w:t>
       </w:r>
       <w:r>
@@ -648,27 +418,7 @@
           <w:u w:val="none"/>
           <w:lang w:val="de-DE"/>
         </w:rPr>
-        <w:t>(</w:t>
-      </w:r>
-      <w:proofErr w:type="spellStart"/>
-      <w:r>
-        <w:rPr>
-          <w:rStyle w:val="Hyperlink"/>
-          <w:color w:val="FF0000"/>
-          <w:u w:val="none"/>
-          <w:lang w:val="de-DE"/>
-        </w:rPr>
-        <w:t>done</w:t>
-      </w:r>
-      <w:proofErr w:type="spellEnd"/>
-      <w:r>
-        <w:rPr>
-          <w:rStyle w:val="Hyperlink"/>
-          <w:color w:val="FF0000"/>
-          <w:u w:val="none"/>
-          <w:lang w:val="de-DE"/>
-        </w:rPr>
-        <w:t xml:space="preserve">) </w:t>
+        <w:t xml:space="preserve">(done) </w:t>
       </w:r>
       <w:r>
         <w:rPr>
@@ -772,44 +522,8 @@
         <w:rPr>
           <w:lang w:val="de-DE"/>
         </w:rPr>
-        <w:t xml:space="preserve">Mögliche erklärende Variablen: DGE, support </w:t>
-      </w:r>
-      <w:proofErr w:type="spellStart"/>
-      <w:r>
-        <w:rPr>
-          <w:lang w:val="de-DE"/>
-        </w:rPr>
-        <w:t>since</w:t>
-      </w:r>
-      <w:proofErr w:type="spellEnd"/>
-      <w:r>
-        <w:rPr>
-          <w:lang w:val="de-DE"/>
-        </w:rPr>
-        <w:t xml:space="preserve"> (umrechnen?), </w:t>
-      </w:r>
-      <w:proofErr w:type="spellStart"/>
-      <w:r>
-        <w:rPr>
-          <w:lang w:val="de-DE"/>
-        </w:rPr>
-        <w:t>total</w:t>
-      </w:r>
-      <w:proofErr w:type="spellEnd"/>
-      <w:r>
-        <w:rPr>
-          <w:lang w:val="de-DE"/>
-        </w:rPr>
-        <w:t xml:space="preserve"> </w:t>
-      </w:r>
-      <w:proofErr w:type="spellStart"/>
-      <w:r>
-        <w:rPr>
-          <w:lang w:val="de-DE"/>
-        </w:rPr>
-        <w:t>Cost</w:t>
-      </w:r>
-      <w:proofErr w:type="spellEnd"/>
+        <w:t>Mögliche erklärende Variablen: DGE, support since (umrechnen?), total Cost</w:t>
+      </w:r>
       <w:r>
         <w:rPr>
           <w:lang w:val="de-DE"/>
@@ -832,21 +546,7 @@
         <w:rPr>
           <w:lang w:val="de-DE"/>
         </w:rPr>
-        <w:t xml:space="preserve">Fixed </w:t>
-      </w:r>
-      <w:proofErr w:type="spellStart"/>
-      <w:r>
-        <w:rPr>
-          <w:lang w:val="de-DE"/>
-        </w:rPr>
-        <w:t>Effects</w:t>
-      </w:r>
-      <w:proofErr w:type="spellEnd"/>
-      <w:r>
-        <w:rPr>
-          <w:lang w:val="de-DE"/>
-        </w:rPr>
-        <w:t xml:space="preserve">: Bundesland, Jahr </w:t>
+        <w:t xml:space="preserve">Fixed Effects: Bundesland, Jahr </w:t>
       </w:r>
     </w:p>
     <w:p>
@@ -864,35 +564,7 @@
         <w:rPr>
           <w:lang w:val="de-DE"/>
         </w:rPr>
-        <w:t xml:space="preserve">Outcomes: </w:t>
-      </w:r>
-      <w:proofErr w:type="spellStart"/>
-      <w:r>
-        <w:rPr>
-          <w:lang w:val="de-DE"/>
-        </w:rPr>
-        <w:t>selfworth</w:t>
-      </w:r>
-      <w:proofErr w:type="spellEnd"/>
-      <w:r>
-        <w:rPr>
-          <w:lang w:val="de-DE"/>
-        </w:rPr>
-        <w:t xml:space="preserve">, </w:t>
-      </w:r>
-      <w:proofErr w:type="spellStart"/>
-      <w:r>
-        <w:rPr>
-          <w:lang w:val="de-DE"/>
-        </w:rPr>
-        <w:t>lessIll</w:t>
-      </w:r>
-      <w:proofErr w:type="spellEnd"/>
-      <w:r>
-        <w:rPr>
-          <w:lang w:val="de-DE"/>
-        </w:rPr>
-        <w:t>,…..</w:t>
+        <w:t>Outcomes: selfworth, lessIll,…..</w:t>
       </w:r>
       <w:r>
         <w:rPr>
@@ -917,23 +589,7 @@
         </w:numPr>
       </w:pPr>
       <w:r>
-        <w:t xml:space="preserve">Regression </w:t>
-      </w:r>
-      <w:proofErr w:type="spellStart"/>
-      <w:r>
-        <w:t>mit</w:t>
-      </w:r>
-      <w:proofErr w:type="spellEnd"/>
-      <w:r>
-        <w:t xml:space="preserve"> </w:t>
-      </w:r>
-      <w:proofErr w:type="spellStart"/>
-      <w:r>
-        <w:t>Kontrollvariablen</w:t>
-      </w:r>
-      <w:proofErr w:type="spellEnd"/>
-      <w:r>
-        <w:t xml:space="preserve"> </w:t>
+        <w:t xml:space="preserve">Regression mit Kontrollvariablen </w:t>
       </w:r>
       <w:r>
         <w:t>Migrant Background Share, Unemployment Share</w:t>
@@ -945,13 +601,8 @@
         <w:t xml:space="preserve"> .</w:t>
       </w:r>
       <w:r>
-        <w:t xml:space="preserve">. Summary Statistics </w:t>
-      </w:r>
-      <w:proofErr w:type="spellStart"/>
-      <w:r>
-        <w:t>erstellen</w:t>
-      </w:r>
-      <w:proofErr w:type="spellEnd"/>
+        <w:t>. Summary Statistics erstellen</w:t>
+      </w:r>
       <w:r>
         <w:t xml:space="preserve"> -&gt; </w:t>
       </w:r>
@@ -972,58 +623,28 @@
           <w:lang w:val="de-DE"/>
         </w:rPr>
       </w:pPr>
-      <w:proofErr w:type="spellStart"/>
       <w:r>
         <w:lastRenderedPageBreak/>
-        <w:t>Gesis</w:t>
-      </w:r>
-      <w:proofErr w:type="spellEnd"/>
-      <w:r>
-        <w:t xml:space="preserve"> </w:t>
-      </w:r>
-      <w:proofErr w:type="spellStart"/>
-      <w:r>
-        <w:t>Frageb</w:t>
-      </w:r>
-      <w:r>
-        <w:rPr>
-          <w:lang w:val="de-DE"/>
-        </w:rPr>
-        <w:t>ögen</w:t>
-      </w:r>
-      <w:proofErr w:type="spellEnd"/>
-      <w:r>
-        <w:rPr>
-          <w:lang w:val="de-DE"/>
-        </w:rPr>
-        <w:t xml:space="preserve"> Items</w:t>
-      </w:r>
-    </w:p>
-    <w:p>
-      <w:pPr>
-        <w:rPr>
-          <w:lang w:val="de-DE"/>
-        </w:rPr>
-      </w:pPr>
-      <w:r>
-        <w:rPr>
-          <w:lang w:val="de-DE"/>
-        </w:rPr>
-        <w:t xml:space="preserve">Faktoranalyse: Trennscharfe Variablen, als </w:t>
-      </w:r>
-      <w:proofErr w:type="spellStart"/>
-      <w:r>
-        <w:rPr>
-          <w:lang w:val="de-DE"/>
-        </w:rPr>
-        <w:t>Machine</w:t>
-      </w:r>
-      <w:proofErr w:type="spellEnd"/>
-      <w:r>
-        <w:rPr>
-          <w:lang w:val="de-DE"/>
-        </w:rPr>
-        <w:t xml:space="preserve">-Learning verkaufen </w:t>
+        <w:t>Gesis Frageb</w:t>
+      </w:r>
+      <w:r>
+        <w:rPr>
+          <w:lang w:val="de-DE"/>
+        </w:rPr>
+        <w:t>ögen Items</w:t>
+      </w:r>
+    </w:p>
+    <w:p>
+      <w:pPr>
+        <w:rPr>
+          <w:lang w:val="de-DE"/>
+        </w:rPr>
+      </w:pPr>
+      <w:r>
+        <w:rPr>
+          <w:lang w:val="de-DE"/>
+        </w:rPr>
+        <w:t xml:space="preserve">Faktoranalyse: Trennscharfe Variablen, als Machine-Learning verkaufen </w:t>
       </w:r>
     </w:p>
     <w:p>
@@ -1049,20 +670,20 @@
         <w:rPr>
           <w:lang w:val="de-DE"/>
         </w:rPr>
-        <w:t>OLS-Regression mit standardisierten, als numerisch angenommenen Outcomes</w:t>
-      </w:r>
-    </w:p>
-    <w:p>
-      <w:pPr>
-        <w:rPr>
-          <w:lang w:val="de-DE"/>
-        </w:rPr>
-      </w:pPr>
-      <w:r>
-        <w:rPr>
-          <w:lang w:val="de-DE"/>
-        </w:rPr>
-        <w:t>DGE-Index standardisieren</w:t>
+        <w:t>Partition</w:t>
+      </w:r>
+    </w:p>
+    <w:p>
+      <w:pPr>
+        <w:rPr>
+          <w:lang w:val="de-DE"/>
+        </w:rPr>
+      </w:pPr>
+      <w:r>
+        <w:rPr>
+          <w:lang w:val="de-DE"/>
+        </w:rPr>
+        <w:t>Double selection</w:t>
       </w:r>
       <w:bookmarkStart w:id="0" w:name="_GoBack"/>
       <w:bookmarkEnd w:id="0"/>
@@ -1077,7 +698,45 @@
         <w:rPr>
           <w:lang w:val="de-DE"/>
         </w:rPr>
-        <w:t>Reale Variablen in Regressionen</w:t>
+        <w:t>OLS-Regression mit standardisierten Outcomes</w:t>
+      </w:r>
+      <w:r>
+        <w:rPr>
+          <w:lang w:val="de-DE"/>
+        </w:rPr>
+        <w:t xml:space="preserve"> und </w:t>
+      </w:r>
+      <w:r>
+        <w:rPr>
+          <w:lang w:val="de-DE"/>
+        </w:rPr>
+        <w:t>DGE-Index standardisieren</w:t>
+      </w:r>
+    </w:p>
+    <w:p>
+      <w:pPr>
+        <w:rPr>
+          <w:lang w:val="de-DE"/>
+        </w:rPr>
+      </w:pPr>
+      <w:r>
+        <w:rPr>
+          <w:lang w:val="de-DE"/>
+        </w:rPr>
+        <w:t xml:space="preserve">Imputierte Daten: </w:t>
+      </w:r>
+    </w:p>
+    <w:p>
+      <w:pPr>
+        <w:rPr>
+          <w:lang w:val="de-DE"/>
+        </w:rPr>
+      </w:pPr>
+      <w:r>
+        <w:rPr>
+          <w:lang w:val="de-DE"/>
+        </w:rPr>
+        <w:t>Weighted least squares</w:t>
       </w:r>
     </w:p>
     <w:sectPr>

</xml_diff>